<commit_message>
finished hw4 but segmentation fault
</commit_message>
<xml_diff>
--- a/assignments/DD2/WHAT_TO_FIX.docx
+++ b/assignments/DD2/WHAT_TO_FIX.docx
@@ -75,7 +75,6 @@
       </w:pPr>
       <w:r>
         <w:rPr/>
-        <w:t>Put full signature of methods in design doc.</w:t>
       </w:r>
     </w:p>
     <w:p>
@@ -103,44 +102,7 @@
       </w:pPr>
       <w:r>
         <w:rPr/>
-        <w:t>Should hold a list of Stack, not IListofLists.</w:t>
-      </w:r>
-    </w:p>
-    <w:p>
-      <w:pPr>
-        <w:pStyle w:val="ListParagraph"/>
-        <w:numPr>
-          <w:ilvl w:val="0"/>
-          <w:numId w:val="1"/>
-        </w:numPr>
-        <w:rPr/>
-      </w:pPr>
-      <w:r>
-        <w:rPr/>
         <w:t>Need e.g. iterator methods.</w:t>
-      </w:r>
-    </w:p>
-    <w:p>
-      <w:pPr>
-        <w:pStyle w:val="ListParagraph"/>
-        <w:numPr>
-          <w:ilvl w:val="0"/>
-          <w:numId w:val="1"/>
-        </w:numPr>
-        <w:rPr/>
-      </w:pPr>
-      <w:r>
-        <w:rPr/>
-        <w:t>Don’t combine cpp and .h into one: split into .h dcl and .cpp def.</w:t>
-      </w:r>
-    </w:p>
-    <w:p>
-      <w:pPr>
-        <w:pStyle w:val="Normal"/>
-        <w:rPr/>
-      </w:pPr>
-      <w:r>
-        <w:rPr/>
       </w:r>
     </w:p>
     <w:p>
@@ -322,6 +284,7 @@
       </w:pPr>
       <w:rPr>
         <w:rFonts w:ascii="Symbol" w:hAnsi="Symbol" w:cs="Symbol" w:hint="default"/>
+        <w:rFonts w:cs="Symbol"/>
       </w:rPr>
     </w:lvl>
     <w:lvl w:ilvl="1">
@@ -347,6 +310,7 @@
       </w:pPr>
       <w:rPr>
         <w:rFonts w:ascii="Wingdings" w:hAnsi="Wingdings" w:cs="Wingdings" w:hint="default"/>
+        <w:rFonts w:cs="Wingdings"/>
       </w:rPr>
     </w:lvl>
     <w:lvl w:ilvl="3">
@@ -359,6 +323,7 @@
       </w:pPr>
       <w:rPr>
         <w:rFonts w:ascii="Symbol" w:hAnsi="Symbol" w:cs="Symbol" w:hint="default"/>
+        <w:rFonts w:cs="Symbol"/>
       </w:rPr>
     </w:lvl>
     <w:lvl w:ilvl="4">
@@ -384,6 +349,7 @@
       </w:pPr>
       <w:rPr>
         <w:rFonts w:ascii="Wingdings" w:hAnsi="Wingdings" w:cs="Wingdings" w:hint="default"/>
+        <w:rFonts w:cs="Wingdings"/>
       </w:rPr>
     </w:lvl>
     <w:lvl w:ilvl="6">
@@ -396,6 +362,7 @@
       </w:pPr>
       <w:rPr>
         <w:rFonts w:ascii="Symbol" w:hAnsi="Symbol" w:cs="Symbol" w:hint="default"/>
+        <w:rFonts w:cs="Symbol"/>
       </w:rPr>
     </w:lvl>
     <w:lvl w:ilvl="7">
@@ -421,6 +388,7 @@
       </w:pPr>
       <w:rPr>
         <w:rFonts w:ascii="Wingdings" w:hAnsi="Wingdings" w:cs="Wingdings" w:hint="default"/>
+        <w:rFonts w:cs="Wingdings"/>
       </w:rPr>
     </w:lvl>
   </w:abstractNum>
@@ -435,6 +403,7 @@
       </w:pPr>
       <w:rPr>
         <w:rFonts w:ascii="Symbol" w:hAnsi="Symbol" w:cs="Symbol" w:hint="default"/>
+        <w:rFonts w:cs="Symbol"/>
       </w:rPr>
     </w:lvl>
     <w:lvl w:ilvl="1">
@@ -460,6 +429,7 @@
       </w:pPr>
       <w:rPr>
         <w:rFonts w:ascii="Wingdings" w:hAnsi="Wingdings" w:cs="Wingdings" w:hint="default"/>
+        <w:rFonts w:cs="Wingdings"/>
       </w:rPr>
     </w:lvl>
     <w:lvl w:ilvl="3">
@@ -472,6 +442,7 @@
       </w:pPr>
       <w:rPr>
         <w:rFonts w:ascii="Symbol" w:hAnsi="Symbol" w:cs="Symbol" w:hint="default"/>
+        <w:rFonts w:cs="Symbol"/>
       </w:rPr>
     </w:lvl>
     <w:lvl w:ilvl="4">
@@ -497,6 +468,7 @@
       </w:pPr>
       <w:rPr>
         <w:rFonts w:ascii="Wingdings" w:hAnsi="Wingdings" w:cs="Wingdings" w:hint="default"/>
+        <w:rFonts w:cs="Wingdings"/>
       </w:rPr>
     </w:lvl>
     <w:lvl w:ilvl="6">
@@ -509,6 +481,7 @@
       </w:pPr>
       <w:rPr>
         <w:rFonts w:ascii="Symbol" w:hAnsi="Symbol" w:cs="Symbol" w:hint="default"/>
+        <w:rFonts w:cs="Symbol"/>
       </w:rPr>
     </w:lvl>
     <w:lvl w:ilvl="7">
@@ -534,6 +507,7 @@
       </w:pPr>
       <w:rPr>
         <w:rFonts w:ascii="Wingdings" w:hAnsi="Wingdings" w:cs="Wingdings" w:hint="default"/>
+        <w:rFonts w:cs="Wingdings"/>
       </w:rPr>
     </w:lvl>
   </w:abstractNum>
@@ -647,7 +621,6 @@
     <w:rPrDefault>
       <w:rPr>
         <w:rFonts w:ascii="Calibri" w:hAnsi="Calibri" w:eastAsia="Calibri" w:cs="" w:asciiTheme="minorHAnsi" w:cstheme="minorBidi" w:eastAsiaTheme="minorHAnsi" w:hAnsiTheme="minorHAnsi"/>
-        <w:sz w:val="22"/>
         <w:szCs w:val="22"/>
         <w:lang w:val="en-US" w:eastAsia="en-US" w:bidi="ar-SA"/>
       </w:rPr>
@@ -1292,6 +1265,132 @@
       <w:rFonts w:cs="Courier New"/>
     </w:rPr>
   </w:style>
+  <w:style w:type="character" w:styleId="ListLabel22">
+    <w:name w:val="ListLabel 22"/>
+    <w:qFormat/>
+    <w:rPr>
+      <w:rFonts w:cs="Symbol"/>
+    </w:rPr>
+  </w:style>
+  <w:style w:type="character" w:styleId="ListLabel23">
+    <w:name w:val="ListLabel 23"/>
+    <w:qFormat/>
+    <w:rPr>
+      <w:rFonts w:cs="Courier New"/>
+    </w:rPr>
+  </w:style>
+  <w:style w:type="character" w:styleId="ListLabel24">
+    <w:name w:val="ListLabel 24"/>
+    <w:qFormat/>
+    <w:rPr>
+      <w:rFonts w:cs="Wingdings"/>
+    </w:rPr>
+  </w:style>
+  <w:style w:type="character" w:styleId="ListLabel25">
+    <w:name w:val="ListLabel 25"/>
+    <w:qFormat/>
+    <w:rPr>
+      <w:rFonts w:cs="Symbol"/>
+    </w:rPr>
+  </w:style>
+  <w:style w:type="character" w:styleId="ListLabel26">
+    <w:name w:val="ListLabel 26"/>
+    <w:qFormat/>
+    <w:rPr>
+      <w:rFonts w:cs="Courier New"/>
+    </w:rPr>
+  </w:style>
+  <w:style w:type="character" w:styleId="ListLabel27">
+    <w:name w:val="ListLabel 27"/>
+    <w:qFormat/>
+    <w:rPr>
+      <w:rFonts w:cs="Wingdings"/>
+    </w:rPr>
+  </w:style>
+  <w:style w:type="character" w:styleId="ListLabel28">
+    <w:name w:val="ListLabel 28"/>
+    <w:qFormat/>
+    <w:rPr>
+      <w:rFonts w:cs="Symbol"/>
+    </w:rPr>
+  </w:style>
+  <w:style w:type="character" w:styleId="ListLabel29">
+    <w:name w:val="ListLabel 29"/>
+    <w:qFormat/>
+    <w:rPr>
+      <w:rFonts w:cs="Courier New"/>
+    </w:rPr>
+  </w:style>
+  <w:style w:type="character" w:styleId="ListLabel30">
+    <w:name w:val="ListLabel 30"/>
+    <w:qFormat/>
+    <w:rPr>
+      <w:rFonts w:cs="Wingdings"/>
+    </w:rPr>
+  </w:style>
+  <w:style w:type="character" w:styleId="ListLabel31">
+    <w:name w:val="ListLabel 31"/>
+    <w:qFormat/>
+    <w:rPr>
+      <w:rFonts w:cs="Symbol"/>
+    </w:rPr>
+  </w:style>
+  <w:style w:type="character" w:styleId="ListLabel32">
+    <w:name w:val="ListLabel 32"/>
+    <w:qFormat/>
+    <w:rPr>
+      <w:rFonts w:cs="Courier New"/>
+    </w:rPr>
+  </w:style>
+  <w:style w:type="character" w:styleId="ListLabel33">
+    <w:name w:val="ListLabel 33"/>
+    <w:qFormat/>
+    <w:rPr>
+      <w:rFonts w:cs="Wingdings"/>
+    </w:rPr>
+  </w:style>
+  <w:style w:type="character" w:styleId="ListLabel34">
+    <w:name w:val="ListLabel 34"/>
+    <w:qFormat/>
+    <w:rPr>
+      <w:rFonts w:cs="Symbol"/>
+    </w:rPr>
+  </w:style>
+  <w:style w:type="character" w:styleId="ListLabel35">
+    <w:name w:val="ListLabel 35"/>
+    <w:qFormat/>
+    <w:rPr>
+      <w:rFonts w:cs="Courier New"/>
+    </w:rPr>
+  </w:style>
+  <w:style w:type="character" w:styleId="ListLabel36">
+    <w:name w:val="ListLabel 36"/>
+    <w:qFormat/>
+    <w:rPr>
+      <w:rFonts w:cs="Wingdings"/>
+    </w:rPr>
+  </w:style>
+  <w:style w:type="character" w:styleId="ListLabel37">
+    <w:name w:val="ListLabel 37"/>
+    <w:qFormat/>
+    <w:rPr>
+      <w:rFonts w:cs="Symbol"/>
+    </w:rPr>
+  </w:style>
+  <w:style w:type="character" w:styleId="ListLabel38">
+    <w:name w:val="ListLabel 38"/>
+    <w:qFormat/>
+    <w:rPr>
+      <w:rFonts w:cs="Courier New"/>
+    </w:rPr>
+  </w:style>
+  <w:style w:type="character" w:styleId="ListLabel39">
+    <w:name w:val="ListLabel 39"/>
+    <w:qFormat/>
+    <w:rPr>
+      <w:rFonts w:cs="Wingdings"/>
+    </w:rPr>
+  </w:style>
   <w:style w:type="paragraph" w:styleId="Heading">
     <w:name w:val="Heading"/>
     <w:basedOn w:val="Normal"/>

</xml_diff>